<commit_message>
Second okay + Task1/Task2 + Third
</commit_message>
<xml_diff>
--- a/Task2.docx
+++ b/Task2.docx
@@ -152,7 +152,16 @@
           <w:sz w:val="28"/>
           <w:szCs w:val="28"/>
         </w:rPr>
-        <w:t>Отчет По Дисциплине</w:t>
+        <w:t>Отчет</w:t>
+      </w:r>
+      <w:r>
+        <w:rPr>
+          <w:rFonts w:ascii="Times New Roman" w:hAnsi="Times New Roman" w:cs="Times New Roman"/>
+          <w:b/>
+          <w:sz w:val="28"/>
+          <w:szCs w:val="28"/>
+        </w:rPr>
+        <w:t xml:space="preserve"> По Дисциплине</w:t>
       </w:r>
     </w:p>
     <w:p>
@@ -458,9 +467,32 @@
           <w:rFonts w:ascii="Times New Roman" w:hAnsi="Times New Roman" w:cs="Times New Roman"/>
           <w:sz w:val="28"/>
           <w:szCs w:val="28"/>
-          <w:u w:val="single"/>
-        </w:rPr>
-        <w:t>_________________________</w:t>
+        </w:rPr>
+        <w:t>асс. Пе</w:t>
+      </w:r>
+      <w:r>
+        <w:rPr>
+          <w:rFonts w:ascii="Times New Roman" w:hAnsi="Times New Roman" w:cs="Times New Roman"/>
+          <w:sz w:val="28"/>
+          <w:szCs w:val="28"/>
+        </w:rPr>
+        <w:t>т</w:t>
+      </w:r>
+      <w:r>
+        <w:rPr>
+          <w:rFonts w:ascii="Times New Roman" w:hAnsi="Times New Roman" w:cs="Times New Roman"/>
+          <w:sz w:val="28"/>
+          <w:szCs w:val="28"/>
+        </w:rPr>
+        <w:t>ров И.А</w:t>
+      </w:r>
+      <w:r>
+        <w:rPr>
+          <w:rFonts w:ascii="Times New Roman" w:hAnsi="Times New Roman" w:cs="Times New Roman"/>
+          <w:sz w:val="28"/>
+          <w:szCs w:val="28"/>
+        </w:rPr>
+        <w:t>.</w:t>
       </w:r>
     </w:p>
     <w:p>
@@ -1016,7 +1048,7 @@
                 <w:sz w:val="24"/>
                 <w:szCs w:val="24"/>
               </w:rPr>
-              <w:t>То что мы прибавляем</w:t>
+              <w:t>Переменная которая каждый раз делится на 3, по факту число которое прибавляем к сумме</w:t>
             </w:r>
           </w:p>
         </w:tc>
@@ -2293,14 +2325,6 @@
           <w:lang w:val="en-US"/>
         </w:rPr>
         <w:t>for</w:t>
-      </w:r>
-      <w:r>
-        <w:rPr>
-          <w:rFonts w:ascii="Times New Roman" w:hAnsi="Times New Roman" w:cs="Times New Roman"/>
-          <w:sz w:val="28"/>
-          <w:szCs w:val="28"/>
-        </w:rPr>
-        <w:t xml:space="preserve"> </w:t>
       </w:r>
       <w:r>
         <w:rPr>

</xml_diff>